<commit_message>
JUnit test automation started
</commit_message>
<xml_diff>
--- a/docs/ParcelTracker TestPlan.docx
+++ b/docs/ParcelTracker TestPlan.docx
@@ -218,27 +218,13 @@
               <w:rPr>
                 <w:lang w:val="en-US"/>
               </w:rPr>
-              <w:t xml:space="preserve"> progress including transactions against </w:t>
-            </w:r>
-            <w:proofErr w:type="gramStart"/>
-            <w:r>
-              <w:rPr>
-                <w:lang w:val="en-US"/>
-              </w:rPr>
-              <w:t xml:space="preserve">an </w:t>
-            </w:r>
-            <w:r>
-              <w:rPr>
-                <w:lang w:val="en-US"/>
-              </w:rPr>
-              <w:t>their</w:t>
-            </w:r>
-            <w:proofErr w:type="gramEnd"/>
-            <w:r>
-              <w:rPr>
-                <w:lang w:val="en-US"/>
-              </w:rPr>
-              <w:t xml:space="preserve"> own </w:t>
+              <w:t xml:space="preserve"> progress including transactions against an </w:t>
+            </w:r>
+            <w:r>
+              <w:rPr>
+                <w:lang w:val="en-US"/>
+              </w:rPr>
+              <w:t xml:space="preserve">their own </w:t>
             </w:r>
             <w:r>
               <w:rPr>
@@ -1555,21 +1541,7 @@
         <w:rPr>
           <w:lang w:val="en-US"/>
         </w:rPr>
-        <w:t>username = “</w:t>
-      </w:r>
-      <w:proofErr w:type="spellStart"/>
-      <w:r>
-        <w:rPr>
-          <w:lang w:val="en-US"/>
-        </w:rPr>
-        <w:t>TestUser</w:t>
-      </w:r>
-      <w:proofErr w:type="spellEnd"/>
-      <w:r>
-        <w:rPr>
-          <w:lang w:val="en-US"/>
-        </w:rPr>
-        <w:t>”,</w:t>
+        <w:t>username = “TestUser”,</w:t>
       </w:r>
       <w:r>
         <w:rPr>
@@ -1614,21 +1586,7 @@
         <w:rPr>
           <w:lang w:val="en-US"/>
         </w:rPr>
-        <w:t xml:space="preserve">name = “Book”, type = “Large”, weight = 50, </w:t>
-      </w:r>
-      <w:proofErr w:type="spellStart"/>
-      <w:r>
-        <w:rPr>
-          <w:lang w:val="en-US"/>
-        </w:rPr>
-        <w:t>sellerID</w:t>
-      </w:r>
-      <w:proofErr w:type="spellEnd"/>
-      <w:r>
-        <w:rPr>
-          <w:lang w:val="en-US"/>
-        </w:rPr>
-        <w:t xml:space="preserve"> = 3</w:t>
+        <w:t>name = “Book”, type = “Large”, weight = 50, sellerID = 3</w:t>
       </w:r>
       <w:r>
         <w:rPr>
@@ -1689,21 +1647,7 @@
         <w:rPr>
           <w:lang w:val="en-US"/>
         </w:rPr>
-        <w:t xml:space="preserve">, </w:t>
-      </w:r>
-      <w:proofErr w:type="spellStart"/>
-      <w:r>
-        <w:rPr>
-          <w:lang w:val="en-US"/>
-        </w:rPr>
-        <w:t>sellerID</w:t>
-      </w:r>
-      <w:proofErr w:type="spellEnd"/>
-      <w:r>
-        <w:rPr>
-          <w:lang w:val="en-US"/>
-        </w:rPr>
-        <w:t xml:space="preserve"> =</w:t>
+        <w:t>, sellerID =</w:t>
       </w:r>
       <w:r>
         <w:rPr>
@@ -1730,33 +1674,11 @@
         </w:rPr>
         <w:tab/>
       </w:r>
-      <w:proofErr w:type="spellStart"/>
-      <w:r>
-        <w:rPr>
-          <w:lang w:val="en-US"/>
-        </w:rPr>
-        <w:t>recipientID</w:t>
-      </w:r>
-      <w:proofErr w:type="spellEnd"/>
-      <w:r>
-        <w:rPr>
-          <w:lang w:val="en-US"/>
-        </w:rPr>
-        <w:t xml:space="preserve"> = 1, </w:t>
-      </w:r>
-      <w:proofErr w:type="spellStart"/>
-      <w:r>
-        <w:rPr>
-          <w:lang w:val="en-US"/>
-        </w:rPr>
-        <w:t>sellerID</w:t>
-      </w:r>
-      <w:proofErr w:type="spellEnd"/>
-      <w:r>
-        <w:rPr>
-          <w:lang w:val="en-US"/>
-        </w:rPr>
-        <w:t xml:space="preserve"> = 3</w:t>
+      <w:r>
+        <w:rPr>
+          <w:lang w:val="en-US"/>
+        </w:rPr>
+        <w:t>recipientID = 1, sellerID = 3</w:t>
       </w:r>
       <w:r>
         <w:rPr>
@@ -1795,33 +1717,11 @@
         </w:rPr>
         <w:tab/>
       </w:r>
-      <w:proofErr w:type="spellStart"/>
-      <w:r>
-        <w:rPr>
-          <w:lang w:val="en-US"/>
-        </w:rPr>
-        <w:t>recipientID</w:t>
-      </w:r>
-      <w:proofErr w:type="spellEnd"/>
-      <w:r>
-        <w:rPr>
-          <w:lang w:val="en-US"/>
-        </w:rPr>
-        <w:t xml:space="preserve"> = 2, </w:t>
-      </w:r>
-      <w:proofErr w:type="spellStart"/>
-      <w:r>
-        <w:rPr>
-          <w:lang w:val="en-US"/>
-        </w:rPr>
-        <w:t>sellerID</w:t>
-      </w:r>
-      <w:proofErr w:type="spellEnd"/>
-      <w:r>
-        <w:rPr>
-          <w:lang w:val="en-US"/>
-        </w:rPr>
-        <w:t xml:space="preserve"> = 1</w:t>
+      <w:r>
+        <w:rPr>
+          <w:lang w:val="en-US"/>
+        </w:rPr>
+        <w:t>recipientID = 2, sellerID = 1</w:t>
       </w:r>
       <w:r>
         <w:rPr>
@@ -1859,34 +1759,7 @@
           <w:lang w:val="en-US"/>
         </w:rPr>
         <w:tab/>
-      </w:r>
-      <w:proofErr w:type="spellStart"/>
-      <w:r>
-        <w:rPr>
-          <w:lang w:val="en-US"/>
-        </w:rPr>
-        <w:t>orderID</w:t>
-      </w:r>
-      <w:proofErr w:type="spellEnd"/>
-      <w:r>
-        <w:rPr>
-          <w:lang w:val="en-US"/>
-        </w:rPr>
-        <w:t xml:space="preserve"> = 1, </w:t>
-      </w:r>
-      <w:proofErr w:type="spellStart"/>
-      <w:r>
-        <w:rPr>
-          <w:lang w:val="en-US"/>
-        </w:rPr>
-        <w:t>parcelID</w:t>
-      </w:r>
-      <w:proofErr w:type="spellEnd"/>
-      <w:r>
-        <w:rPr>
-          <w:lang w:val="en-US"/>
-        </w:rPr>
-        <w:t xml:space="preserve"> = 1, quantity=2 (R32)</w:t>
+        <w:t>orderID = 1, parcelID = 1, quantity=2 (R32)</w:t>
       </w:r>
       <w:r>
         <w:rPr>
@@ -1946,21 +1819,7 @@
         <w:rPr>
           <w:lang w:val="en-US"/>
         </w:rPr>
-        <w:t>username = “</w:t>
-      </w:r>
-      <w:proofErr w:type="spellStart"/>
-      <w:r>
-        <w:rPr>
-          <w:lang w:val="en-US"/>
-        </w:rPr>
-        <w:t>TestUser</w:t>
-      </w:r>
-      <w:proofErr w:type="spellEnd"/>
-      <w:r>
-        <w:rPr>
-          <w:lang w:val="en-US"/>
-        </w:rPr>
-        <w:t>”</w:t>
+        <w:t>username = “TestUser”</w:t>
       </w:r>
       <w:r>
         <w:rPr>
@@ -2016,21 +1875,7 @@
         <w:rPr>
           <w:lang w:val="en-US"/>
         </w:rPr>
-        <w:t>”, password = “</w:t>
-      </w:r>
-      <w:proofErr w:type="spellStart"/>
-      <w:r>
-        <w:rPr>
-          <w:lang w:val="en-US"/>
-        </w:rPr>
-        <w:t>abc</w:t>
-      </w:r>
-      <w:proofErr w:type="spellEnd"/>
-      <w:r>
-        <w:rPr>
-          <w:lang w:val="en-US"/>
-        </w:rPr>
-        <w:t>” (R2)</w:t>
+        <w:t>”, password = “abc” (R2)</w:t>
       </w:r>
       <w:r>
         <w:rPr>
@@ -2080,21 +1925,7 @@
         <w:rPr>
           <w:lang w:val="en-US"/>
         </w:rPr>
-        <w:t xml:space="preserve">, </w:t>
-      </w:r>
-      <w:proofErr w:type="spellStart"/>
-      <w:r>
-        <w:rPr>
-          <w:lang w:val="en-US"/>
-        </w:rPr>
-        <w:t>sellerID</w:t>
-      </w:r>
-      <w:proofErr w:type="spellEnd"/>
-      <w:r>
-        <w:rPr>
-          <w:lang w:val="en-US"/>
-        </w:rPr>
-        <w:t xml:space="preserve"> = </w:t>
+        <w:t xml:space="preserve">, sellerID = </w:t>
       </w:r>
       <w:r>
         <w:rPr>
@@ -2120,21 +1951,7 @@
           <w:lang w:val="en-US"/>
         </w:rPr>
         <w:tab/>
-        <w:t xml:space="preserve">name = “Pen”, type = “Small”, weight = 10, </w:t>
-      </w:r>
-      <w:proofErr w:type="spellStart"/>
-      <w:r>
-        <w:rPr>
-          <w:lang w:val="en-US"/>
-        </w:rPr>
-        <w:t>sellerID</w:t>
-      </w:r>
-      <w:proofErr w:type="spellEnd"/>
-      <w:r>
-        <w:rPr>
-          <w:lang w:val="en-US"/>
-        </w:rPr>
-        <w:t xml:space="preserve"> = -1 (R8)</w:t>
+        <w:t>name = “Pen”, type = “Small”, weight = 10, sellerID = -1 (R8)</w:t>
       </w:r>
       <w:r>
         <w:rPr>
@@ -2196,21 +2013,7 @@
         <w:rPr>
           <w:lang w:val="en-US"/>
         </w:rPr>
-        <w:t xml:space="preserve">, </w:t>
-      </w:r>
-      <w:proofErr w:type="spellStart"/>
-      <w:r>
-        <w:rPr>
-          <w:lang w:val="en-US"/>
-        </w:rPr>
-        <w:t>sellerID</w:t>
-      </w:r>
-      <w:proofErr w:type="spellEnd"/>
-      <w:r>
-        <w:rPr>
-          <w:lang w:val="en-US"/>
-        </w:rPr>
-        <w:t xml:space="preserve"> = </w:t>
+        <w:t xml:space="preserve">, sellerID = </w:t>
       </w:r>
       <w:r>
         <w:rPr>
@@ -2236,21 +2039,7 @@
           <w:lang w:val="en-US"/>
         </w:rPr>
         <w:tab/>
-        <w:t xml:space="preserve">name = ”Pen”, type = ”Small”, weight = 10, </w:t>
-      </w:r>
-      <w:proofErr w:type="spellStart"/>
-      <w:r>
-        <w:rPr>
-          <w:lang w:val="en-US"/>
-        </w:rPr>
-        <w:t>sellerID</w:t>
-      </w:r>
-      <w:proofErr w:type="spellEnd"/>
-      <w:r>
-        <w:rPr>
-          <w:lang w:val="en-US"/>
-        </w:rPr>
-        <w:t xml:space="preserve"> = -</w:t>
+        <w:t>name = ”Pen”, type = ”Small”, weight = 10, sellerID = -</w:t>
       </w:r>
       <w:r>
         <w:rPr>
@@ -2283,33 +2072,11 @@
         </w:rPr>
         <w:tab/>
       </w:r>
-      <w:proofErr w:type="spellStart"/>
-      <w:r>
-        <w:rPr>
-          <w:lang w:val="en-US"/>
-        </w:rPr>
-        <w:t>recipientID</w:t>
-      </w:r>
-      <w:proofErr w:type="spellEnd"/>
-      <w:r>
-        <w:rPr>
-          <w:lang w:val="en-US"/>
-        </w:rPr>
-        <w:t xml:space="preserve"> = -1, </w:t>
-      </w:r>
-      <w:proofErr w:type="spellStart"/>
-      <w:r>
-        <w:rPr>
-          <w:lang w:val="en-US"/>
-        </w:rPr>
-        <w:t>sellerID</w:t>
-      </w:r>
-      <w:proofErr w:type="spellEnd"/>
-      <w:r>
-        <w:rPr>
-          <w:lang w:val="en-US"/>
-        </w:rPr>
-        <w:t xml:space="preserve"> = </w:t>
+      <w:r>
+        <w:rPr>
+          <w:lang w:val="en-US"/>
+        </w:rPr>
+        <w:t xml:space="preserve">recipientID = -1, sellerID = </w:t>
       </w:r>
       <w:r>
         <w:rPr>
@@ -2347,34 +2114,7 @@
           <w:lang w:val="en-US"/>
         </w:rPr>
         <w:tab/>
-      </w:r>
-      <w:proofErr w:type="spellStart"/>
-      <w:r>
-        <w:rPr>
-          <w:lang w:val="en-US"/>
-        </w:rPr>
-        <w:t>recipientID</w:t>
-      </w:r>
-      <w:proofErr w:type="spellEnd"/>
-      <w:r>
-        <w:rPr>
-          <w:lang w:val="en-US"/>
-        </w:rPr>
-        <w:t xml:space="preserve"> = 1, </w:t>
-      </w:r>
-      <w:proofErr w:type="spellStart"/>
-      <w:r>
-        <w:rPr>
-          <w:lang w:val="en-US"/>
-        </w:rPr>
-        <w:t>sellerID</w:t>
-      </w:r>
-      <w:proofErr w:type="spellEnd"/>
-      <w:r>
-        <w:rPr>
-          <w:lang w:val="en-US"/>
-        </w:rPr>
-        <w:t xml:space="preserve"> = -1 (R11, R19)</w:t>
+        <w:t>recipientID = 1, sellerID = -1 (R11, R19)</w:t>
       </w:r>
       <w:r>
         <w:rPr>
@@ -2401,19 +2141,11 @@
         </w:rPr>
         <w:tab/>
       </w:r>
-      <w:proofErr w:type="spellStart"/>
-      <w:r>
-        <w:rPr>
-          <w:lang w:val="en-US"/>
-        </w:rPr>
-        <w:t>recipientID</w:t>
-      </w:r>
-      <w:proofErr w:type="spellEnd"/>
-      <w:r>
-        <w:rPr>
-          <w:lang w:val="en-US"/>
-        </w:rPr>
-        <w:t xml:space="preserve"> = </w:t>
+      <w:r>
+        <w:rPr>
+          <w:lang w:val="en-US"/>
+        </w:rPr>
+        <w:t xml:space="preserve">recipientID = </w:t>
       </w:r>
       <w:r>
         <w:rPr>
@@ -2425,21 +2157,7 @@
         <w:rPr>
           <w:lang w:val="en-US"/>
         </w:rPr>
-        <w:t xml:space="preserve">1, </w:t>
-      </w:r>
-      <w:proofErr w:type="spellStart"/>
-      <w:r>
-        <w:rPr>
-          <w:lang w:val="en-US"/>
-        </w:rPr>
-        <w:t>sellerID</w:t>
-      </w:r>
-      <w:proofErr w:type="spellEnd"/>
-      <w:r>
-        <w:rPr>
-          <w:lang w:val="en-US"/>
-        </w:rPr>
-        <w:t xml:space="preserve"> = 1</w:t>
+        <w:t>1, sellerID = 1</w:t>
       </w:r>
       <w:r>
         <w:rPr>
@@ -2483,34 +2201,7 @@
           <w:lang w:val="en-US"/>
         </w:rPr>
         <w:tab/>
-      </w:r>
-      <w:proofErr w:type="spellStart"/>
-      <w:r>
-        <w:rPr>
-          <w:lang w:val="en-US"/>
-        </w:rPr>
-        <w:t>recipientID</w:t>
-      </w:r>
-      <w:proofErr w:type="spellEnd"/>
-      <w:r>
-        <w:rPr>
-          <w:lang w:val="en-US"/>
-        </w:rPr>
-        <w:t xml:space="preserve"> = 1, </w:t>
-      </w:r>
-      <w:proofErr w:type="spellStart"/>
-      <w:r>
-        <w:rPr>
-          <w:lang w:val="en-US"/>
-        </w:rPr>
-        <w:t>sellerID</w:t>
-      </w:r>
-      <w:proofErr w:type="spellEnd"/>
-      <w:r>
-        <w:rPr>
-          <w:lang w:val="en-US"/>
-        </w:rPr>
-        <w:t xml:space="preserve"> = </w:t>
+        <w:t xml:space="preserve">recipientID = 1, sellerID = </w:t>
       </w:r>
       <w:r>
         <w:rPr>
@@ -2542,34 +2233,7 @@
           <w:lang w:val="en-US"/>
         </w:rPr>
         <w:tab/>
-      </w:r>
-      <w:proofErr w:type="spellStart"/>
-      <w:r>
-        <w:rPr>
-          <w:lang w:val="en-US"/>
-        </w:rPr>
-        <w:t>orderID</w:t>
-      </w:r>
-      <w:proofErr w:type="spellEnd"/>
-      <w:r>
-        <w:rPr>
-          <w:lang w:val="en-US"/>
-        </w:rPr>
-        <w:t xml:space="preserve"> = -1, </w:t>
-      </w:r>
-      <w:proofErr w:type="spellStart"/>
-      <w:r>
-        <w:rPr>
-          <w:lang w:val="en-US"/>
-        </w:rPr>
-        <w:t>parcelID</w:t>
-      </w:r>
-      <w:proofErr w:type="spellEnd"/>
-      <w:r>
-        <w:rPr>
-          <w:lang w:val="en-US"/>
-        </w:rPr>
-        <w:t xml:space="preserve"> = 1, quantity = 2 (R32)</w:t>
+        <w:t>orderID = -1, parcelID = 1, quantity = 2 (R32)</w:t>
       </w:r>
       <w:r>
         <w:rPr>
@@ -2595,34 +2259,7 @@
           <w:lang w:val="en-US"/>
         </w:rPr>
         <w:tab/>
-      </w:r>
-      <w:proofErr w:type="spellStart"/>
-      <w:r>
-        <w:rPr>
-          <w:lang w:val="en-US"/>
-        </w:rPr>
-        <w:t>orderID</w:t>
-      </w:r>
-      <w:proofErr w:type="spellEnd"/>
-      <w:r>
-        <w:rPr>
-          <w:lang w:val="en-US"/>
-        </w:rPr>
-        <w:t xml:space="preserve"> = 1, </w:t>
-      </w:r>
-      <w:proofErr w:type="spellStart"/>
-      <w:r>
-        <w:rPr>
-          <w:lang w:val="en-US"/>
-        </w:rPr>
-        <w:t>parcelID</w:t>
-      </w:r>
-      <w:proofErr w:type="spellEnd"/>
-      <w:r>
-        <w:rPr>
-          <w:lang w:val="en-US"/>
-        </w:rPr>
-        <w:t xml:space="preserve"> = -1, quantity = 2 (R32)</w:t>
+        <w:t>orderID = 1, parcelID = -1, quantity = 2 (R32)</w:t>
       </w:r>
       <w:r>
         <w:rPr>
@@ -2636,34 +2273,7 @@
           <w:lang w:val="en-US"/>
         </w:rPr>
         <w:tab/>
-      </w:r>
-      <w:proofErr w:type="spellStart"/>
-      <w:r>
-        <w:rPr>
-          <w:lang w:val="en-US"/>
-        </w:rPr>
-        <w:t>orderID</w:t>
-      </w:r>
-      <w:proofErr w:type="spellEnd"/>
-      <w:r>
-        <w:rPr>
-          <w:lang w:val="en-US"/>
-        </w:rPr>
-        <w:t xml:space="preserve"> = 1, </w:t>
-      </w:r>
-      <w:proofErr w:type="spellStart"/>
-      <w:r>
-        <w:rPr>
-          <w:lang w:val="en-US"/>
-        </w:rPr>
-        <w:t>parcelID</w:t>
-      </w:r>
-      <w:proofErr w:type="spellEnd"/>
-      <w:r>
-        <w:rPr>
-          <w:lang w:val="en-US"/>
-        </w:rPr>
-        <w:t xml:space="preserve"> = 1, quantity = -1 (R32)</w:t>
+        <w:t>orderID = 1, parcelID = 1, quantity = -1 (R32)</w:t>
       </w:r>
     </w:p>
     <w:p>
@@ -2742,20 +2352,7 @@
           <w:lang w:val="en-US"/>
         </w:rPr>
         <w:tab/>
-      </w:r>
-      <w:proofErr w:type="gramStart"/>
-      <w:r>
-        <w:rPr>
-          <w:lang w:val="en-US"/>
-        </w:rPr>
-        <w:t>An</w:t>
-      </w:r>
-      <w:proofErr w:type="gramEnd"/>
-      <w:r>
-        <w:rPr>
-          <w:lang w:val="en-US"/>
-        </w:rPr>
-        <w:t xml:space="preserve"> order has no driver (R20)</w:t>
+        <w:t>An order has no driver (R20)</w:t>
       </w:r>
       <w:r>
         <w:rPr>
@@ -3537,23 +3134,7 @@
                 <w:rFonts w:cstheme="minorHAnsi"/>
                 <w:lang w:val="en-US"/>
               </w:rPr>
-              <w:t>Create a user with username “</w:t>
-            </w:r>
-            <w:proofErr w:type="spellStart"/>
-            <w:r>
-              <w:rPr>
-                <w:rFonts w:cstheme="minorHAnsi"/>
-                <w:lang w:val="en-US"/>
-              </w:rPr>
-              <w:t>TestUser</w:t>
-            </w:r>
-            <w:proofErr w:type="spellEnd"/>
-            <w:r>
-              <w:rPr>
-                <w:rFonts w:cstheme="minorHAnsi"/>
-                <w:lang w:val="en-US"/>
-              </w:rPr>
-              <w:t>” and matching password</w:t>
+              <w:t>Create a user with username “TestUser” and matching password</w:t>
             </w:r>
             <w:r>
               <w:rPr>
@@ -3622,23 +3203,7 @@
                 <w:rFonts w:cstheme="minorHAnsi"/>
                 <w:lang w:val="en-US"/>
               </w:rPr>
-              <w:t>ser called “</w:t>
-            </w:r>
-            <w:proofErr w:type="spellStart"/>
-            <w:r>
-              <w:rPr>
-                <w:rFonts w:cstheme="minorHAnsi"/>
-                <w:lang w:val="en-US"/>
-              </w:rPr>
-              <w:t>TestUser</w:t>
-            </w:r>
-            <w:proofErr w:type="spellEnd"/>
-            <w:r>
-              <w:rPr>
-                <w:rFonts w:cstheme="minorHAnsi"/>
-                <w:lang w:val="en-US"/>
-              </w:rPr>
-              <w:t xml:space="preserve">” </w:t>
+              <w:t xml:space="preserve">ser called “TestUser” </w:t>
             </w:r>
             <w:r>
               <w:rPr>
@@ -3663,17 +3228,44 @@
           <w:p>
             <w:pPr>
               <w:rPr>
-                <w:rFonts w:cstheme="minorHAnsi"/>
-                <w:lang w:val="en-US"/>
-              </w:rPr>
-            </w:pPr>
-            <w:r>
-              <w:rPr>
-                <w:highlight w:val="yellow"/>
-                <w:lang w:val="en-US"/>
-              </w:rPr>
-              <w:t>(result and evidence)</w:t>
-            </w:r>
+                <w:lang w:val="en-US"/>
+              </w:rPr>
+            </w:pPr>
+            <w:r>
+              <w:rPr>
+                <w:lang w:val="en-US"/>
+              </w:rPr>
+              <w:t>RegisterBeanTest</w:t>
+            </w:r>
+          </w:p>
+          <w:p>
+            <w:pPr>
+              <w:rPr>
+                <w:lang w:val="en-US"/>
+              </w:rPr>
+            </w:pPr>
+            <w:r>
+              <w:rPr>
+                <w:lang w:val="en-US"/>
+              </w:rPr>
+              <w:t>.testRegisterValid()</w:t>
+            </w:r>
+          </w:p>
+          <w:p>
+            <w:pPr>
+              <w:rPr>
+                <w:rFonts w:cstheme="minorHAnsi"/>
+                <w:lang w:val="en-US"/>
+              </w:rPr>
+            </w:pPr>
+          </w:p>
+          <w:p>
+            <w:pPr>
+              <w:rPr>
+                <w:rFonts w:cstheme="minorHAnsi"/>
+                <w:lang w:val="en-US"/>
+              </w:rPr>
+            </w:pPr>
           </w:p>
         </w:tc>
       </w:tr>
@@ -3715,23 +3307,7 @@
                 <w:rFonts w:cstheme="minorHAnsi"/>
                 <w:lang w:val="en-US"/>
               </w:rPr>
-              <w:t>Create a user with username “</w:t>
-            </w:r>
-            <w:proofErr w:type="spellStart"/>
-            <w:r>
-              <w:rPr>
-                <w:rFonts w:cstheme="minorHAnsi"/>
-                <w:lang w:val="en-US"/>
-              </w:rPr>
-              <w:t>TestUser</w:t>
-            </w:r>
-            <w:proofErr w:type="spellEnd"/>
-            <w:r>
-              <w:rPr>
-                <w:rFonts w:cstheme="minorHAnsi"/>
-                <w:lang w:val="en-US"/>
-              </w:rPr>
-              <w:t>”, password1=</w:t>
+              <w:t>Create a user with username “TestUser”, password1=</w:t>
             </w:r>
             <w:r>
               <w:rPr>
@@ -3815,6 +3391,44 @@
           <w:tcPr>
             <w:tcW w:w="2649" w:type="dxa"/>
           </w:tcPr>
+          <w:p>
+            <w:pPr>
+              <w:rPr>
+                <w:rFonts w:cstheme="minorHAnsi"/>
+                <w:lang w:val="en-US"/>
+              </w:rPr>
+            </w:pPr>
+            <w:r>
+              <w:rPr>
+                <w:rFonts w:cstheme="minorHAnsi"/>
+                <w:lang w:val="en-US"/>
+              </w:rPr>
+              <w:t>RegisterBeanTest</w:t>
+            </w:r>
+          </w:p>
+          <w:p>
+            <w:pPr>
+              <w:rPr>
+                <w:rFonts w:cstheme="minorHAnsi"/>
+                <w:lang w:val="en-US"/>
+              </w:rPr>
+            </w:pPr>
+            <w:r>
+              <w:rPr>
+                <w:rFonts w:cstheme="minorHAnsi"/>
+                <w:lang w:val="en-US"/>
+              </w:rPr>
+              <w:t>.testRegisterInvalid()</w:t>
+            </w:r>
+          </w:p>
+          <w:p>
+            <w:pPr>
+              <w:rPr>
+                <w:rFonts w:cstheme="minorHAnsi"/>
+                <w:lang w:val="en-US"/>
+              </w:rPr>
+            </w:pPr>
+          </w:p>
           <w:p>
             <w:pPr>
               <w:rPr>
@@ -3845,13 +3459,6 @@
               </w:rPr>
               <w:t>T3</w:t>
             </w:r>
-            <w:r>
-              <w:rPr>
-                <w:rFonts w:cstheme="minorHAnsi"/>
-                <w:lang w:val="en-US"/>
-              </w:rPr>
-              <w:t>*</w:t>
-            </w:r>
           </w:p>
         </w:tc>
         <w:tc>
@@ -3869,27 +3476,20 @@
                 <w:rFonts w:cstheme="minorHAnsi"/>
                 <w:lang w:val="en-US"/>
               </w:rPr>
-              <w:t xml:space="preserve">While logged in as Seller, create a parcel with values: </w:t>
-            </w:r>
-            <w:r>
-              <w:rPr>
-                <w:lang w:val="en-US"/>
-              </w:rPr>
-              <w:t xml:space="preserve">name = “Book”, type = “Large”, weight = “heavy”, </w:t>
-            </w:r>
-            <w:proofErr w:type="spellStart"/>
-            <w:r>
-              <w:rPr>
-                <w:lang w:val="en-US"/>
-              </w:rPr>
-              <w:t>sellerID</w:t>
-            </w:r>
-            <w:proofErr w:type="spellEnd"/>
-            <w:r>
-              <w:rPr>
-                <w:lang w:val="en-US"/>
-              </w:rPr>
-              <w:t xml:space="preserve"> = 3</w:t>
+              <w:t>C</w:t>
+            </w:r>
+            <w:r>
+              <w:rPr>
+                <w:rFonts w:cstheme="minorHAnsi"/>
+                <w:lang w:val="en-US"/>
+              </w:rPr>
+              <w:t xml:space="preserve">reate a parcel with values: </w:t>
+            </w:r>
+            <w:r>
+              <w:rPr>
+                <w:lang w:val="en-US"/>
+              </w:rPr>
+              <w:t>name = “Book”, type = “Large”, weight = “heavy”, sellerID = 3</w:t>
             </w:r>
             <w:r>
               <w:rPr>
@@ -3929,6 +3529,59 @@
           <w:tcPr>
             <w:tcW w:w="2649" w:type="dxa"/>
           </w:tcPr>
+          <w:p>
+            <w:pPr>
+              <w:rPr>
+                <w:rFonts w:cstheme="minorHAnsi"/>
+                <w:lang w:val="en-US"/>
+              </w:rPr>
+            </w:pPr>
+            <w:r>
+              <w:rPr>
+                <w:rFonts w:cstheme="minorHAnsi"/>
+                <w:lang w:val="en-US"/>
+              </w:rPr>
+              <w:t>SellerBeanTest</w:t>
+            </w:r>
+          </w:p>
+          <w:p>
+            <w:pPr>
+              <w:rPr>
+                <w:rFonts w:cstheme="minorHAnsi"/>
+                <w:lang w:val="en-US"/>
+              </w:rPr>
+            </w:pPr>
+            <w:r>
+              <w:rPr>
+                <w:rFonts w:cstheme="minorHAnsi"/>
+                <w:lang w:val="en-US"/>
+              </w:rPr>
+              <w:t>.testCreateParcelInvalid</w:t>
+            </w:r>
+          </w:p>
+          <w:p>
+            <w:pPr>
+              <w:rPr>
+                <w:rFonts w:cstheme="minorHAnsi"/>
+                <w:lang w:val="en-US"/>
+              </w:rPr>
+            </w:pPr>
+            <w:r>
+              <w:rPr>
+                <w:rFonts w:cstheme="minorHAnsi"/>
+                <w:lang w:val="en-US"/>
+              </w:rPr>
+              <w:t>Weight()</w:t>
+            </w:r>
+          </w:p>
+          <w:p>
+            <w:pPr>
+              <w:rPr>
+                <w:rFonts w:cstheme="minorHAnsi"/>
+                <w:lang w:val="en-US"/>
+              </w:rPr>
+            </w:pPr>
+          </w:p>
           <w:p>
             <w:pPr>
               <w:rPr>
@@ -3959,13 +3612,6 @@
               </w:rPr>
               <w:t>T4</w:t>
             </w:r>
-            <w:r>
-              <w:rPr>
-                <w:rFonts w:cstheme="minorHAnsi"/>
-                <w:lang w:val="en-US"/>
-              </w:rPr>
-              <w:t>*</w:t>
-            </w:r>
           </w:p>
         </w:tc>
         <w:tc>
@@ -3983,27 +3629,20 @@
                 <w:rFonts w:cstheme="minorHAnsi"/>
                 <w:lang w:val="en-US"/>
               </w:rPr>
-              <w:t xml:space="preserve">While logged in as Seller, create a parcel with values: </w:t>
-            </w:r>
-            <w:r>
-              <w:rPr>
-                <w:lang w:val="en-US"/>
-              </w:rPr>
-              <w:t xml:space="preserve">name = “Pen”, type = “Small”, weight = 10, </w:t>
-            </w:r>
-            <w:proofErr w:type="spellStart"/>
-            <w:r>
-              <w:rPr>
-                <w:lang w:val="en-US"/>
-              </w:rPr>
-              <w:t>sellerID</w:t>
-            </w:r>
-            <w:proofErr w:type="spellEnd"/>
-            <w:r>
-              <w:rPr>
-                <w:lang w:val="en-US"/>
-              </w:rPr>
-              <w:t xml:space="preserve"> = -1</w:t>
+              <w:t>C</w:t>
+            </w:r>
+            <w:r>
+              <w:rPr>
+                <w:rFonts w:cstheme="minorHAnsi"/>
+                <w:lang w:val="en-US"/>
+              </w:rPr>
+              <w:t xml:space="preserve">reate a parcel with values: </w:t>
+            </w:r>
+            <w:r>
+              <w:rPr>
+                <w:lang w:val="en-US"/>
+              </w:rPr>
+              <w:t>name = “Pen”, type = “Small”, weight = 10, sellerID = -1</w:t>
             </w:r>
             <w:r>
               <w:rPr>
@@ -4021,19 +3660,7 @@
               <w:rPr>
                 <w:lang w:val="en-US"/>
               </w:rPr>
-              <w:t>(I</w:t>
-            </w:r>
-            <w:r>
-              <w:rPr>
-                <w:lang w:val="en-US"/>
-              </w:rPr>
-              <w:t>4</w:t>
-            </w:r>
-            <w:r>
-              <w:rPr>
-                <w:lang w:val="en-US"/>
-              </w:rPr>
-              <w:t>)</w:t>
+              <w:t>(I4)</w:t>
             </w:r>
           </w:p>
         </w:tc>
@@ -4091,13 +3718,6 @@
               </w:rPr>
               <w:t>T5</w:t>
             </w:r>
-            <w:r>
-              <w:rPr>
-                <w:rFonts w:cstheme="minorHAnsi"/>
-                <w:lang w:val="en-US"/>
-              </w:rPr>
-              <w:t>*</w:t>
-            </w:r>
           </w:p>
         </w:tc>
         <w:tc>
@@ -4115,14 +3735,14 @@
                 <w:rFonts w:cstheme="minorHAnsi"/>
                 <w:lang w:val="en-US"/>
               </w:rPr>
-              <w:t xml:space="preserve">While logged in as Seller, </w:t>
-            </w:r>
-            <w:r>
-              <w:rPr>
-                <w:rFonts w:cstheme="minorHAnsi"/>
-                <w:lang w:val="en-US"/>
-              </w:rPr>
-              <w:t>edit</w:t>
+              <w:t>E</w:t>
+            </w:r>
+            <w:r>
+              <w:rPr>
+                <w:rFonts w:cstheme="minorHAnsi"/>
+                <w:lang w:val="en-US"/>
+              </w:rPr>
+              <w:t>dit</w:t>
             </w:r>
             <w:r>
               <w:rPr>
@@ -4173,21 +3793,7 @@
               <w:rPr>
                 <w:lang w:val="en-US"/>
               </w:rPr>
-              <w:t xml:space="preserve">Large”, weight = “light”, </w:t>
-            </w:r>
-            <w:proofErr w:type="spellStart"/>
-            <w:r>
-              <w:rPr>
-                <w:lang w:val="en-US"/>
-              </w:rPr>
-              <w:t>sellerID</w:t>
-            </w:r>
-            <w:proofErr w:type="spellEnd"/>
-            <w:r>
-              <w:rPr>
-                <w:lang w:val="en-US"/>
-              </w:rPr>
-              <w:t xml:space="preserve"> = 3</w:t>
+              <w:t>Large”, weight = “light”, sellerID = 3</w:t>
             </w:r>
             <w:r>
               <w:rPr>
@@ -4205,19 +3811,7 @@
               <w:rPr>
                 <w:lang w:val="en-US"/>
               </w:rPr>
-              <w:t>(I</w:t>
-            </w:r>
-            <w:r>
-              <w:rPr>
-                <w:lang w:val="en-US"/>
-              </w:rPr>
-              <w:t>5</w:t>
-            </w:r>
-            <w:r>
-              <w:rPr>
-                <w:lang w:val="en-US"/>
-              </w:rPr>
-              <w:t>)</w:t>
+              <w:t>(I5)</w:t>
             </w:r>
           </w:p>
         </w:tc>
@@ -4275,13 +3869,6 @@
               </w:rPr>
               <w:t>T6</w:t>
             </w:r>
-            <w:r>
-              <w:rPr>
-                <w:rFonts w:cstheme="minorHAnsi"/>
-                <w:lang w:val="en-US"/>
-              </w:rPr>
-              <w:t>*</w:t>
-            </w:r>
           </w:p>
         </w:tc>
         <w:tc>
@@ -4299,14 +3886,14 @@
                 <w:rFonts w:cstheme="minorHAnsi"/>
                 <w:lang w:val="en-US"/>
               </w:rPr>
-              <w:t xml:space="preserve">While logged in as Seller, </w:t>
-            </w:r>
-            <w:r>
-              <w:rPr>
-                <w:rFonts w:cstheme="minorHAnsi"/>
-                <w:lang w:val="en-US"/>
-              </w:rPr>
-              <w:t>edit</w:t>
+              <w:t>E</w:t>
+            </w:r>
+            <w:r>
+              <w:rPr>
+                <w:rFonts w:cstheme="minorHAnsi"/>
+                <w:lang w:val="en-US"/>
+              </w:rPr>
+              <w:t>dit</w:t>
             </w:r>
             <w:r>
               <w:rPr>
@@ -4357,21 +3944,7 @@
               <w:rPr>
                 <w:lang w:val="en-US"/>
               </w:rPr>
-              <w:t xml:space="preserve">Small”, weight = 10, </w:t>
-            </w:r>
-            <w:proofErr w:type="spellStart"/>
-            <w:r>
-              <w:rPr>
-                <w:lang w:val="en-US"/>
-              </w:rPr>
-              <w:t>sellerID</w:t>
-            </w:r>
-            <w:proofErr w:type="spellEnd"/>
-            <w:r>
-              <w:rPr>
-                <w:lang w:val="en-US"/>
-              </w:rPr>
-              <w:t xml:space="preserve"> = </w:t>
+              <w:t xml:space="preserve">Small”, weight = 10, sellerID = </w:t>
             </w:r>
           </w:p>
           <w:p>
@@ -4402,25 +3975,7 @@
               <w:rPr>
                 <w:lang w:val="en-US"/>
               </w:rPr>
-              <w:t xml:space="preserve"> </w:t>
-            </w:r>
-            <w:r>
-              <w:rPr>
-                <w:lang w:val="en-US"/>
-              </w:rPr>
-              <w:t>(I</w:t>
-            </w:r>
-            <w:r>
-              <w:rPr>
-                <w:lang w:val="en-US"/>
-              </w:rPr>
-              <w:t>6</w:t>
-            </w:r>
-            <w:r>
-              <w:rPr>
-                <w:lang w:val="en-US"/>
-              </w:rPr>
-              <w:t>)</w:t>
+              <w:t xml:space="preserve"> (I6)</w:t>
             </w:r>
           </w:p>
         </w:tc>
@@ -4485,13 +4040,6 @@
               </w:rPr>
               <w:t>7</w:t>
             </w:r>
-            <w:r>
-              <w:rPr>
-                <w:rFonts w:cstheme="minorHAnsi"/>
-                <w:lang w:val="en-US"/>
-              </w:rPr>
-              <w:t>*</w:t>
-            </w:r>
           </w:p>
         </w:tc>
         <w:tc>
@@ -4538,23 +4086,7 @@
                 <w:rFonts w:cstheme="minorHAnsi"/>
                 <w:lang w:val="en-US"/>
               </w:rPr>
-              <w:t xml:space="preserve">”, weight=50, </w:t>
-            </w:r>
-            <w:proofErr w:type="spellStart"/>
-            <w:r>
-              <w:rPr>
-                <w:rFonts w:cstheme="minorHAnsi"/>
-                <w:lang w:val="en-US"/>
-              </w:rPr>
-              <w:t>sellerID</w:t>
-            </w:r>
-            <w:proofErr w:type="spellEnd"/>
-            <w:r>
-              <w:rPr>
-                <w:rFonts w:cstheme="minorHAnsi"/>
-                <w:lang w:val="en-US"/>
-              </w:rPr>
-              <w:t>=3, then edit the parcel with values: name</w:t>
+              <w:t>”, weight=50, sellerID=3, then edit the parcel with values: name</w:t>
             </w:r>
             <w:r>
               <w:rPr>
@@ -4582,124 +4114,65 @@
                 <w:rFonts w:cstheme="minorHAnsi"/>
                 <w:lang w:val="en-US"/>
               </w:rPr>
-              <w:t xml:space="preserve">Small”, weight=100, </w:t>
-            </w:r>
-            <w:proofErr w:type="spellStart"/>
-            <w:r>
-              <w:rPr>
-                <w:rFonts w:cstheme="minorHAnsi"/>
-                <w:lang w:val="en-US"/>
-              </w:rPr>
-              <w:t>sellerID</w:t>
-            </w:r>
-            <w:proofErr w:type="spellEnd"/>
-            <w:r>
-              <w:rPr>
-                <w:rFonts w:cstheme="minorHAnsi"/>
-                <w:lang w:val="en-US"/>
-              </w:rPr>
-              <w:t xml:space="preserve">=2. </w:t>
-            </w:r>
-          </w:p>
-          <w:p>
-            <w:pPr>
-              <w:rPr>
-                <w:rFonts w:cstheme="minorHAnsi"/>
-                <w:lang w:val="en-US"/>
-              </w:rPr>
-            </w:pPr>
-            <w:r>
-              <w:rPr>
-                <w:rFonts w:cstheme="minorHAnsi"/>
-                <w:lang w:val="en-US"/>
-              </w:rPr>
-              <w:t xml:space="preserve">Create order with values: </w:t>
-            </w:r>
-            <w:proofErr w:type="spellStart"/>
-            <w:r>
-              <w:rPr>
-                <w:rFonts w:cstheme="minorHAnsi"/>
-                <w:lang w:val="en-US"/>
-              </w:rPr>
-              <w:t>recipientID</w:t>
-            </w:r>
-            <w:proofErr w:type="spellEnd"/>
-            <w:r>
-              <w:rPr>
-                <w:rFonts w:cstheme="minorHAnsi"/>
-                <w:lang w:val="en-US"/>
-              </w:rPr>
-              <w:t xml:space="preserve">=1, </w:t>
-            </w:r>
-            <w:proofErr w:type="spellStart"/>
-            <w:r>
-              <w:rPr>
-                <w:rFonts w:cstheme="minorHAnsi"/>
-                <w:lang w:val="en-US"/>
-              </w:rPr>
-              <w:t>sellerID</w:t>
-            </w:r>
-            <w:proofErr w:type="spellEnd"/>
-            <w:r>
-              <w:rPr>
-                <w:rFonts w:cstheme="minorHAnsi"/>
-                <w:lang w:val="en-US"/>
-              </w:rPr>
-              <w:t xml:space="preserve">=3. Edit order with values: </w:t>
-            </w:r>
-            <w:proofErr w:type="spellStart"/>
-            <w:r>
-              <w:rPr>
-                <w:rFonts w:cstheme="minorHAnsi"/>
-                <w:lang w:val="en-US"/>
-              </w:rPr>
-              <w:t>recipientID</w:t>
-            </w:r>
-            <w:proofErr w:type="spellEnd"/>
-            <w:r>
-              <w:rPr>
-                <w:rFonts w:cstheme="minorHAnsi"/>
-                <w:lang w:val="en-US"/>
-              </w:rPr>
-              <w:t xml:space="preserve">=2, </w:t>
-            </w:r>
-            <w:proofErr w:type="spellStart"/>
-            <w:r>
-              <w:rPr>
-                <w:rFonts w:cstheme="minorHAnsi"/>
-                <w:lang w:val="en-US"/>
-              </w:rPr>
-              <w:t>sellerID</w:t>
-            </w:r>
-            <w:proofErr w:type="spellEnd"/>
-            <w:r>
-              <w:rPr>
-                <w:rFonts w:cstheme="minorHAnsi"/>
-                <w:lang w:val="en-US"/>
-              </w:rPr>
-              <w:t xml:space="preserve">=1. </w:t>
-            </w:r>
-          </w:p>
-          <w:p>
-            <w:pPr>
-              <w:rPr>
-                <w:rFonts w:cstheme="minorHAnsi"/>
-                <w:lang w:val="en-US"/>
-              </w:rPr>
-            </w:pPr>
-            <w:r>
-              <w:rPr>
-                <w:rFonts w:cstheme="minorHAnsi"/>
-                <w:lang w:val="en-US"/>
-              </w:rPr>
-              <w:t xml:space="preserve">Add parcel with ID1 to order ID1 with quantity 2. </w:t>
-            </w:r>
-            <w:r>
-              <w:rPr>
-                <w:rFonts w:cstheme="minorHAnsi"/>
-                <w:lang w:val="en-US"/>
-              </w:rPr>
-              <w:t>(</w:t>
+              <w:t xml:space="preserve">Small”, weight=100, sellerID=2. </w:t>
+            </w:r>
+          </w:p>
+          <w:p>
+            <w:pPr>
+              <w:rPr>
+                <w:rFonts w:cstheme="minorHAnsi"/>
+                <w:lang w:val="en-US"/>
+              </w:rPr>
+            </w:pPr>
+            <w:r>
+              <w:rPr>
+                <w:rFonts w:cstheme="minorHAnsi"/>
+                <w:lang w:val="en-US"/>
+              </w:rPr>
+              <w:t xml:space="preserve">Create order with values: recipientID=1, sellerID=3. Edit order with values: recipientID=2, sellerID=1. </w:t>
+            </w:r>
+          </w:p>
+          <w:p>
+            <w:pPr>
+              <w:rPr>
+                <w:rFonts w:cstheme="minorHAnsi"/>
+                <w:lang w:val="en-US"/>
+              </w:rPr>
+            </w:pPr>
+            <w:r>
+              <w:rPr>
+                <w:rFonts w:cstheme="minorHAnsi"/>
+                <w:lang w:val="en-US"/>
+              </w:rPr>
+              <w:t>Add parcel with ID</w:t>
+            </w:r>
+            <w:r>
+              <w:rPr>
+                <w:rFonts w:cstheme="minorHAnsi"/>
+                <w:lang w:val="en-US"/>
+              </w:rPr>
+              <w:t>{just created}</w:t>
+            </w:r>
+            <w:r>
+              <w:rPr>
+                <w:rFonts w:cstheme="minorHAnsi"/>
+                <w:lang w:val="en-US"/>
+              </w:rPr>
+              <w:t xml:space="preserve"> to order ID</w:t>
+            </w:r>
+            <w:r>
+              <w:rPr>
+                <w:rFonts w:cstheme="minorHAnsi"/>
+                <w:lang w:val="en-US"/>
+              </w:rPr>
+              <w:t>{just created}</w:t>
+            </w:r>
+            <w:r>
+              <w:rPr>
+                <w:rFonts w:cstheme="minorHAnsi"/>
+                <w:lang w:val="en-US"/>
+              </w:rPr>
+              <w:t xml:space="preserve"> with quantity 2. (</w:t>
             </w:r>
             <w:r>
               <w:rPr>
@@ -4713,21 +4186,7 @@
                 <w:rFonts w:cstheme="minorHAnsi"/>
                 <w:lang w:val="en-US"/>
               </w:rPr>
-              <w:t>N5, N6</w:t>
-            </w:r>
-            <w:r>
-              <w:rPr>
-                <w:rFonts w:cstheme="minorHAnsi"/>
-                <w:lang w:val="en-US"/>
-              </w:rPr>
-              <w:t>, N7</w:t>
-            </w:r>
-            <w:r>
-              <w:rPr>
-                <w:rFonts w:cstheme="minorHAnsi"/>
-                <w:lang w:val="en-US"/>
-              </w:rPr>
-              <w:t>)</w:t>
+              <w:t>N5, N6, N7)</w:t>
             </w:r>
           </w:p>
         </w:tc>
@@ -4775,71 +4234,7 @@
                 <w:rFonts w:cstheme="minorHAnsi"/>
                 <w:lang w:val="en-US"/>
               </w:rPr>
-              <w:t xml:space="preserve">”, weight=100, </w:t>
-            </w:r>
-            <w:proofErr w:type="spellStart"/>
-            <w:r>
-              <w:rPr>
-                <w:rFonts w:cstheme="minorHAnsi"/>
-                <w:lang w:val="en-US"/>
-              </w:rPr>
-              <w:t>sellerID</w:t>
-            </w:r>
-            <w:proofErr w:type="spellEnd"/>
-            <w:r>
-              <w:rPr>
-                <w:rFonts w:cstheme="minorHAnsi"/>
-                <w:lang w:val="en-US"/>
-              </w:rPr>
-              <w:t xml:space="preserve">=2, there is an order with </w:t>
-            </w:r>
-            <w:proofErr w:type="spellStart"/>
-            <w:r>
-              <w:rPr>
-                <w:rFonts w:cstheme="minorHAnsi"/>
-                <w:lang w:val="en-US"/>
-              </w:rPr>
-              <w:t>recipientID</w:t>
-            </w:r>
-            <w:proofErr w:type="spellEnd"/>
-            <w:r>
-              <w:rPr>
-                <w:rFonts w:cstheme="minorHAnsi"/>
-                <w:lang w:val="en-US"/>
-              </w:rPr>
-              <w:t xml:space="preserve">=2, </w:t>
-            </w:r>
-            <w:proofErr w:type="spellStart"/>
-            <w:r>
-              <w:rPr>
-                <w:rFonts w:cstheme="minorHAnsi"/>
-                <w:lang w:val="en-US"/>
-              </w:rPr>
-              <w:t>sellerID</w:t>
-            </w:r>
-            <w:proofErr w:type="spellEnd"/>
-            <w:r>
-              <w:rPr>
-                <w:rFonts w:cstheme="minorHAnsi"/>
-                <w:lang w:val="en-US"/>
-              </w:rPr>
-              <w:t xml:space="preserve">=1 and the parcel </w:t>
-            </w:r>
-            <w:proofErr w:type="gramStart"/>
-            <w:r>
-              <w:rPr>
-                <w:rFonts w:cstheme="minorHAnsi"/>
-                <w:lang w:val="en-US"/>
-              </w:rPr>
-              <w:t>is</w:t>
-            </w:r>
-            <w:proofErr w:type="gramEnd"/>
-            <w:r>
-              <w:rPr>
-                <w:rFonts w:cstheme="minorHAnsi"/>
-                <w:lang w:val="en-US"/>
-              </w:rPr>
-              <w:t xml:space="preserve"> added to the order with quantity 2.</w:t>
+              <w:t>”, weight=100, sellerID=2, there is an order with recipientID=2, sellerID=1 and the parcel is added to the order with quantity 2.</w:t>
             </w:r>
           </w:p>
         </w:tc>
@@ -4847,6 +4242,74 @@
           <w:tcPr>
             <w:tcW w:w="2649" w:type="dxa"/>
           </w:tcPr>
+          <w:p>
+            <w:pPr>
+              <w:rPr>
+                <w:rFonts w:cstheme="minorHAnsi"/>
+                <w:lang w:val="en-US"/>
+              </w:rPr>
+            </w:pPr>
+            <w:r>
+              <w:rPr>
+                <w:rFonts w:cstheme="minorHAnsi"/>
+                <w:lang w:val="en-US"/>
+              </w:rPr>
+              <w:t>SellerBeanTest</w:t>
+            </w:r>
+          </w:p>
+          <w:p>
+            <w:pPr>
+              <w:rPr>
+                <w:rFonts w:cstheme="minorHAnsi"/>
+                <w:lang w:val="en-US"/>
+              </w:rPr>
+            </w:pPr>
+            <w:r>
+              <w:rPr>
+                <w:rFonts w:cstheme="minorHAnsi"/>
+                <w:lang w:val="en-US"/>
+              </w:rPr>
+              <w:t>.testCreateEditParcel</w:t>
+            </w:r>
+          </w:p>
+          <w:p>
+            <w:pPr>
+              <w:rPr>
+                <w:rFonts w:cstheme="minorHAnsi"/>
+                <w:lang w:val="en-US"/>
+              </w:rPr>
+            </w:pPr>
+            <w:r>
+              <w:rPr>
+                <w:rFonts w:cstheme="minorHAnsi"/>
+                <w:lang w:val="en-US"/>
+              </w:rPr>
+              <w:t>CreateEditOrder</w:t>
+            </w:r>
+          </w:p>
+          <w:p>
+            <w:pPr>
+              <w:rPr>
+                <w:rFonts w:cstheme="minorHAnsi"/>
+                <w:lang w:val="en-US"/>
+              </w:rPr>
+            </w:pPr>
+            <w:r>
+              <w:rPr>
+                <w:rFonts w:cstheme="minorHAnsi"/>
+                <w:lang w:val="en-US"/>
+              </w:rPr>
+              <w:t>AddParcelToOrderValid()</w:t>
+            </w:r>
+          </w:p>
+          <w:p>
+            <w:pPr>
+              <w:rPr>
+                <w:rFonts w:cstheme="minorHAnsi"/>
+                <w:lang w:val="en-US"/>
+              </w:rPr>
+            </w:pPr>
+          </w:p>
           <w:p>
             <w:pPr>
               <w:rPr>
@@ -4901,35 +4364,13 @@
               <w:rPr>
                 <w:lang w:val="en-US"/>
               </w:rPr>
-              <w:t xml:space="preserve">While logged in as seller, create an order with values: </w:t>
-            </w:r>
-            <w:proofErr w:type="spellStart"/>
-            <w:r>
-              <w:rPr>
-                <w:lang w:val="en-US"/>
-              </w:rPr>
-              <w:t>recipientID</w:t>
-            </w:r>
-            <w:proofErr w:type="spellEnd"/>
-            <w:r>
-              <w:rPr>
-                <w:lang w:val="en-US"/>
-              </w:rPr>
-              <w:t xml:space="preserve"> = -1, </w:t>
-            </w:r>
-            <w:proofErr w:type="spellStart"/>
-            <w:r>
-              <w:rPr>
-                <w:lang w:val="en-US"/>
-              </w:rPr>
-              <w:t>sellerID</w:t>
-            </w:r>
-            <w:proofErr w:type="spellEnd"/>
-            <w:r>
-              <w:rPr>
-                <w:lang w:val="en-US"/>
-              </w:rPr>
-              <w:t xml:space="preserve"> = </w:t>
+              <w:t>C</w:t>
+            </w:r>
+            <w:r>
+              <w:rPr>
+                <w:lang w:val="en-US"/>
+              </w:rPr>
+              <w:t xml:space="preserve">reate an order with values: recipientID = -1, sellerID = </w:t>
             </w:r>
             <w:r>
               <w:rPr>
@@ -4947,19 +4388,7 @@
               <w:rPr>
                 <w:lang w:val="en-US"/>
               </w:rPr>
-              <w:t xml:space="preserve"> (</w:t>
-            </w:r>
-            <w:r>
-              <w:rPr>
-                <w:lang w:val="en-US"/>
-              </w:rPr>
-              <w:t>I7</w:t>
-            </w:r>
-            <w:r>
-              <w:rPr>
-                <w:lang w:val="en-US"/>
-              </w:rPr>
-              <w:t>)</w:t>
+              <w:t xml:space="preserve"> (I7)</w:t>
             </w:r>
           </w:p>
         </w:tc>
@@ -5041,47 +4470,13 @@
               <w:rPr>
                 <w:lang w:val="en-US"/>
               </w:rPr>
-              <w:t xml:space="preserve">While logged in as seller, create an order with values: </w:t>
-            </w:r>
-            <w:proofErr w:type="spellStart"/>
-            <w:r>
-              <w:rPr>
-                <w:lang w:val="en-US"/>
-              </w:rPr>
-              <w:t>recipientID</w:t>
-            </w:r>
-            <w:proofErr w:type="spellEnd"/>
-            <w:r>
-              <w:rPr>
-                <w:lang w:val="en-US"/>
-              </w:rPr>
-              <w:t xml:space="preserve"> = 1, </w:t>
-            </w:r>
-            <w:proofErr w:type="spellStart"/>
-            <w:r>
-              <w:rPr>
-                <w:lang w:val="en-US"/>
-              </w:rPr>
-              <w:t>sellerID</w:t>
-            </w:r>
-            <w:proofErr w:type="spellEnd"/>
-            <w:r>
-              <w:rPr>
-                <w:lang w:val="en-US"/>
-              </w:rPr>
-              <w:t xml:space="preserve"> = </w:t>
-            </w:r>
-            <w:r>
-              <w:rPr>
-                <w:lang w:val="en-US"/>
-              </w:rPr>
-              <w:t>-</w:t>
-            </w:r>
-            <w:r>
-              <w:rPr>
-                <w:lang w:val="en-US"/>
-              </w:rPr>
-              <w:t>1</w:t>
+              <w:t>C</w:t>
+            </w:r>
+            <w:r>
+              <w:rPr>
+                <w:lang w:val="en-US"/>
+              </w:rPr>
+              <w:t>reate an order with values: recipientID = 1, sellerID = -1</w:t>
             </w:r>
             <w:r>
               <w:rPr>
@@ -5093,19 +4488,7 @@
               <w:rPr>
                 <w:lang w:val="en-US"/>
               </w:rPr>
-              <w:t xml:space="preserve"> (I</w:t>
-            </w:r>
-            <w:r>
-              <w:rPr>
-                <w:lang w:val="en-US"/>
-              </w:rPr>
-              <w:t>8</w:t>
-            </w:r>
-            <w:r>
-              <w:rPr>
-                <w:lang w:val="en-US"/>
-              </w:rPr>
-              <w:t>)</w:t>
+              <w:t xml:space="preserve"> (I8)</w:t>
             </w:r>
           </w:p>
         </w:tc>
@@ -5188,47 +4571,20 @@
                 <w:rFonts w:cstheme="minorHAnsi"/>
                 <w:lang w:val="en-US"/>
               </w:rPr>
-              <w:t xml:space="preserve">While logged in as seller, edit order with ID1 with values: </w:t>
-            </w:r>
-            <w:proofErr w:type="spellStart"/>
-            <w:r>
-              <w:rPr>
-                <w:lang w:val="en-US"/>
-              </w:rPr>
-              <w:t>recipientID</w:t>
-            </w:r>
-            <w:proofErr w:type="spellEnd"/>
-            <w:r>
-              <w:rPr>
-                <w:lang w:val="en-US"/>
-              </w:rPr>
-              <w:t xml:space="preserve"> = </w:t>
-            </w:r>
-            <w:r>
-              <w:rPr>
-                <w:lang w:val="en-US"/>
-              </w:rPr>
-              <w:t>-</w:t>
-            </w:r>
-            <w:r>
-              <w:rPr>
-                <w:lang w:val="en-US"/>
-              </w:rPr>
-              <w:t xml:space="preserve">1, </w:t>
-            </w:r>
-            <w:proofErr w:type="spellStart"/>
-            <w:r>
-              <w:rPr>
-                <w:lang w:val="en-US"/>
-              </w:rPr>
-              <w:t>sellerID</w:t>
-            </w:r>
-            <w:proofErr w:type="spellEnd"/>
-            <w:r>
-              <w:rPr>
-                <w:lang w:val="en-US"/>
-              </w:rPr>
-              <w:t xml:space="preserve"> = 1</w:t>
+              <w:t>E</w:t>
+            </w:r>
+            <w:r>
+              <w:rPr>
+                <w:rFonts w:cstheme="minorHAnsi"/>
+                <w:lang w:val="en-US"/>
+              </w:rPr>
+              <w:t xml:space="preserve">dit order with ID1 with values: </w:t>
+            </w:r>
+            <w:r>
+              <w:rPr>
+                <w:lang w:val="en-US"/>
+              </w:rPr>
+              <w:t>recipientID = -1, sellerID = 1</w:t>
             </w:r>
             <w:r>
               <w:rPr>
@@ -5240,19 +4596,7 @@
               <w:rPr>
                 <w:lang w:val="en-US"/>
               </w:rPr>
-              <w:t xml:space="preserve"> (I</w:t>
-            </w:r>
-            <w:r>
-              <w:rPr>
-                <w:lang w:val="en-US"/>
-              </w:rPr>
-              <w:t>9</w:t>
-            </w:r>
-            <w:r>
-              <w:rPr>
-                <w:lang w:val="en-US"/>
-              </w:rPr>
-              <w:t>)</w:t>
+              <w:t xml:space="preserve"> (I9)</w:t>
             </w:r>
           </w:p>
         </w:tc>
@@ -5336,47 +4680,20 @@
                 <w:rFonts w:cstheme="minorHAnsi"/>
                 <w:lang w:val="en-US"/>
               </w:rPr>
-              <w:t xml:space="preserve">While logged in as seller, edit order with ID1 with values: </w:t>
-            </w:r>
-            <w:proofErr w:type="spellStart"/>
-            <w:r>
-              <w:rPr>
-                <w:lang w:val="en-US"/>
-              </w:rPr>
-              <w:t>recipientID</w:t>
-            </w:r>
-            <w:proofErr w:type="spellEnd"/>
-            <w:r>
-              <w:rPr>
-                <w:lang w:val="en-US"/>
-              </w:rPr>
-              <w:t xml:space="preserve"> = 1, </w:t>
-            </w:r>
-            <w:proofErr w:type="spellStart"/>
-            <w:r>
-              <w:rPr>
-                <w:lang w:val="en-US"/>
-              </w:rPr>
-              <w:t>sellerID</w:t>
-            </w:r>
-            <w:proofErr w:type="spellEnd"/>
-            <w:r>
-              <w:rPr>
-                <w:lang w:val="en-US"/>
-              </w:rPr>
-              <w:t xml:space="preserve"> = </w:t>
-            </w:r>
-            <w:r>
-              <w:rPr>
-                <w:lang w:val="en-US"/>
-              </w:rPr>
-              <w:t>-</w:t>
-            </w:r>
-            <w:r>
-              <w:rPr>
-                <w:lang w:val="en-US"/>
-              </w:rPr>
-              <w:t>1</w:t>
+              <w:t>E</w:t>
+            </w:r>
+            <w:r>
+              <w:rPr>
+                <w:rFonts w:cstheme="minorHAnsi"/>
+                <w:lang w:val="en-US"/>
+              </w:rPr>
+              <w:t xml:space="preserve">dit order with ID1 with values: </w:t>
+            </w:r>
+            <w:r>
+              <w:rPr>
+                <w:lang w:val="en-US"/>
+              </w:rPr>
+              <w:t>recipientID = 1, sellerID = -1</w:t>
             </w:r>
             <w:r>
               <w:rPr>
@@ -5388,19 +4705,7 @@
               <w:rPr>
                 <w:lang w:val="en-US"/>
               </w:rPr>
-              <w:t xml:space="preserve"> (I</w:t>
-            </w:r>
-            <w:r>
-              <w:rPr>
-                <w:lang w:val="en-US"/>
-              </w:rPr>
-              <w:t>10</w:t>
-            </w:r>
-            <w:r>
-              <w:rPr>
-                <w:lang w:val="en-US"/>
-              </w:rPr>
-              <w:t>)</w:t>
+              <w:t xml:space="preserve"> (I10)</w:t>
             </w:r>
           </w:p>
         </w:tc>
@@ -5490,7 +4795,14 @@
                 <w:rFonts w:cstheme="minorHAnsi"/>
                 <w:lang w:val="en-US"/>
               </w:rPr>
-              <w:t>While logged in as seller, add parcel with ID1 to order with ID-1</w:t>
+              <w:t>A</w:t>
+            </w:r>
+            <w:r>
+              <w:rPr>
+                <w:rFonts w:cstheme="minorHAnsi"/>
+                <w:lang w:val="en-US"/>
+              </w:rPr>
+              <w:t>dd parcel with ID1 to order with ID-1</w:t>
             </w:r>
             <w:r>
               <w:rPr>
@@ -5615,7 +4927,14 @@
                 <w:rFonts w:cstheme="minorHAnsi"/>
                 <w:lang w:val="en-US"/>
               </w:rPr>
-              <w:t xml:space="preserve">While logged in as seller, add parcel with ID-1 to order with ID1 </w:t>
+              <w:t>A</w:t>
+            </w:r>
+            <w:r>
+              <w:rPr>
+                <w:rFonts w:cstheme="minorHAnsi"/>
+                <w:lang w:val="en-US"/>
+              </w:rPr>
+              <w:t xml:space="preserve">dd parcel with ID-1 to order with ID1 </w:t>
             </w:r>
             <w:r>
               <w:rPr>
@@ -5740,7 +5059,14 @@
                 <w:rFonts w:cstheme="minorHAnsi"/>
                 <w:lang w:val="en-US"/>
               </w:rPr>
-              <w:t xml:space="preserve">While logged in as seller, add parcel with ID1 to order with ID1 and quantity </w:t>
+              <w:t>A</w:t>
+            </w:r>
+            <w:r>
+              <w:rPr>
+                <w:rFonts w:cstheme="minorHAnsi"/>
+                <w:lang w:val="en-US"/>
+              </w:rPr>
+              <w:t xml:space="preserve">dd parcel with ID1 to order with ID1 and quantity </w:t>
             </w:r>
             <w:r>
               <w:rPr>
@@ -5792,6 +5118,21 @@
             <w:r>
               <w:rPr>
                 <w:rFonts w:cstheme="minorHAnsi"/>
+                <w:highlight w:val="red"/>
+                <w:lang w:val="en-US"/>
+              </w:rPr>
+              <w:t>FAIL</w:t>
+            </w:r>
+            <w:r>
+              <w:rPr>
+                <w:rFonts w:cstheme="minorHAnsi"/>
+                <w:lang w:val="en-US"/>
+              </w:rPr>
+              <w:t xml:space="preserve">: </w:t>
+            </w:r>
+            <w:r>
+              <w:rPr>
+                <w:rFonts w:cstheme="minorHAnsi"/>
                 <w:lang w:val="en-US"/>
               </w:rPr>
               <w:t>The parcel is added and shows as a negative quantity</w:t>
@@ -5840,13 +5181,7 @@
               <w:t>1</w:t>
             </w:r>
             <w:r>
-              <w:t xml:space="preserve"> Addi</w:t>
-            </w:r>
-            <w:r>
-              <w:t>n</w:t>
-            </w:r>
-            <w:r>
-              <w:t>g negative</w:t>
+              <w:t xml:space="preserve"> Adding negative</w:t>
             </w:r>
             <w:r>
               <w:rPr>
@@ -6116,14 +5451,7 @@
                 <w:rFonts w:cstheme="minorHAnsi"/>
                 <w:lang w:val="en-US"/>
               </w:rPr>
-              <w:t>Order with ID=2 has “None”</w:t>
-            </w:r>
-            <w:r>
-              <w:rPr>
-                <w:rFonts w:cstheme="minorHAnsi"/>
-                <w:lang w:val="en-US"/>
-              </w:rPr>
-              <w:t xml:space="preserve"> in the driver section.</w:t>
+              <w:t>Order with ID=2 has “None” in the driver section.</w:t>
             </w:r>
           </w:p>
         </w:tc>
@@ -6220,14 +5548,7 @@
                 <w:rFonts w:cstheme="minorHAnsi"/>
                 <w:lang w:val="en-US"/>
               </w:rPr>
-              <w:t>Order with ID=2 has a named driver that is not “None”</w:t>
-            </w:r>
-            <w:r>
-              <w:rPr>
-                <w:rFonts w:cstheme="minorHAnsi"/>
-                <w:lang w:val="en-US"/>
-              </w:rPr>
-              <w:t>.</w:t>
+              <w:t>Order with ID=2 has a named driver that is not “None”.</w:t>
             </w:r>
           </w:p>
         </w:tc>
@@ -6290,23 +5611,7 @@
                 <w:rFonts w:cstheme="minorHAnsi"/>
                 <w:lang w:val="en-US"/>
               </w:rPr>
-              <w:t>Register user with values: name = “</w:t>
-            </w:r>
-            <w:proofErr w:type="spellStart"/>
-            <w:r>
-              <w:rPr>
-                <w:rFonts w:cstheme="minorHAnsi"/>
-                <w:lang w:val="en-US"/>
-              </w:rPr>
-              <w:t>RecipientWithNoOrders</w:t>
-            </w:r>
-            <w:proofErr w:type="spellEnd"/>
-            <w:r>
-              <w:rPr>
-                <w:rFonts w:cstheme="minorHAnsi"/>
-                <w:lang w:val="en-US"/>
-              </w:rPr>
-              <w:t>”, matching passwords = “pass”. View recipient orders. (B5)</w:t>
+              <w:t>Register user with values: name = “RecipientWithNoOrders”, matching passwords = “pass”. View recipient orders. (B5)</w:t>
             </w:r>
           </w:p>
         </w:tc>
@@ -6328,21 +5633,12 @@
               </w:rPr>
               <w:t xml:space="preserve">User named </w:t>
             </w:r>
-            <w:proofErr w:type="spellStart"/>
-            <w:r>
-              <w:rPr>
-                <w:rFonts w:cstheme="minorHAnsi"/>
-                <w:lang w:val="en-US"/>
-              </w:rPr>
-              <w:t>RecipientWithNoOrders</w:t>
-            </w:r>
-            <w:proofErr w:type="spellEnd"/>
-            <w:r>
-              <w:rPr>
-                <w:rFonts w:cstheme="minorHAnsi"/>
-                <w:lang w:val="en-US"/>
-              </w:rPr>
-              <w:t xml:space="preserve"> has an order </w:t>
+            <w:r>
+              <w:rPr>
+                <w:rFonts w:cstheme="minorHAnsi"/>
+                <w:lang w:val="en-US"/>
+              </w:rPr>
+              <w:t xml:space="preserve">RecipientWithNoOrders has an order </w:t>
             </w:r>
             <w:r>
               <w:rPr>
@@ -6491,6 +5787,13 @@
               </w:rPr>
               <w:t>T21</w:t>
             </w:r>
+            <w:r>
+              <w:rPr>
+                <w:rFonts w:cstheme="minorHAnsi"/>
+                <w:lang w:val="en-US"/>
+              </w:rPr>
+              <w:t>*</w:t>
+            </w:r>
           </w:p>
         </w:tc>
         <w:tc>
@@ -6574,6 +5877,13 @@
               </w:rPr>
               <w:t>T22</w:t>
             </w:r>
+            <w:r>
+              <w:rPr>
+                <w:rFonts w:cstheme="minorHAnsi"/>
+                <w:lang w:val="en-US"/>
+              </w:rPr>
+              <w:t>*</w:t>
+            </w:r>
           </w:p>
         </w:tc>
         <w:tc>
@@ -6592,33 +5902,16 @@
                 <w:rFonts w:cstheme="minorHAnsi"/>
                 <w:lang w:val="en-US"/>
               </w:rPr>
-              <w:t>A guest user (Not logged in) attempts to navigate to “localhost:8080/</w:t>
-            </w:r>
-            <w:proofErr w:type="spellStart"/>
-            <w:r>
-              <w:rPr>
-                <w:rFonts w:cstheme="minorHAnsi"/>
-                <w:lang w:val="en-US"/>
-              </w:rPr>
-              <w:t>ParcelTracker</w:t>
-            </w:r>
-            <w:proofErr w:type="spellEnd"/>
-            <w:r>
-              <w:rPr>
-                <w:rFonts w:cstheme="minorHAnsi"/>
-                <w:lang w:val="en-US"/>
-              </w:rPr>
-              <w:t>/faces/</w:t>
-            </w:r>
-          </w:p>
-          <w:p>
-            <w:pPr>
-              <w:rPr>
-                <w:rFonts w:cstheme="minorHAnsi"/>
-                <w:lang w:val="en-US"/>
-              </w:rPr>
-            </w:pPr>
-            <w:proofErr w:type="spellStart"/>
+              <w:t>A guest user (Not logged in) attempts to navigate to “localhost:8080/ParcelTracker/faces/</w:t>
+            </w:r>
+          </w:p>
+          <w:p>
+            <w:pPr>
+              <w:rPr>
+                <w:rFonts w:cstheme="minorHAnsi"/>
+                <w:lang w:val="en-US"/>
+              </w:rPr>
+            </w:pPr>
             <w:r>
               <w:rPr>
                 <w:rFonts w:cstheme="minorHAnsi"/>
@@ -6640,7 +5933,6 @@
               </w:rPr>
               <w:t>.xhtml</w:t>
             </w:r>
-            <w:proofErr w:type="spellEnd"/>
             <w:r>
               <w:rPr>
                 <w:rFonts w:cstheme="minorHAnsi"/>
@@ -6743,40 +6035,16 @@
                 <w:rFonts w:cstheme="minorHAnsi"/>
                 <w:lang w:val="en-US"/>
               </w:rPr>
-              <w:t>Recipient</w:t>
-            </w:r>
-            <w:r>
-              <w:rPr>
-                <w:rFonts w:cstheme="minorHAnsi"/>
-                <w:lang w:val="en-US"/>
-              </w:rPr>
-              <w:t xml:space="preserve"> attempts to navigate to “localhost:8080/</w:t>
-            </w:r>
-            <w:proofErr w:type="spellStart"/>
-            <w:r>
-              <w:rPr>
-                <w:rFonts w:cstheme="minorHAnsi"/>
-                <w:lang w:val="en-US"/>
-              </w:rPr>
-              <w:t>ParcelTracker</w:t>
-            </w:r>
-            <w:proofErr w:type="spellEnd"/>
-            <w:r>
-              <w:rPr>
-                <w:rFonts w:cstheme="minorHAnsi"/>
-                <w:lang w:val="en-US"/>
-              </w:rPr>
-              <w:t>/faces/</w:t>
-            </w:r>
-          </w:p>
-          <w:p>
-            <w:pPr>
-              <w:rPr>
-                <w:rFonts w:cstheme="minorHAnsi"/>
-                <w:lang w:val="en-US"/>
-              </w:rPr>
-            </w:pPr>
-            <w:proofErr w:type="spellStart"/>
+              <w:t>Recipient attempts to navigate to “localhost:8080/ParcelTracker/faces/</w:t>
+            </w:r>
+          </w:p>
+          <w:p>
+            <w:pPr>
+              <w:rPr>
+                <w:rFonts w:cstheme="minorHAnsi"/>
+                <w:lang w:val="en-US"/>
+              </w:rPr>
+            </w:pPr>
             <w:r>
               <w:rPr>
                 <w:rFonts w:cstheme="minorHAnsi"/>
@@ -6784,7 +6052,6 @@
               </w:rPr>
               <w:t>viewOrder_Recipient.xhtml</w:t>
             </w:r>
-            <w:proofErr w:type="spellEnd"/>
             <w:r>
               <w:rPr>
                 <w:rFonts w:cstheme="minorHAnsi"/>
@@ -6811,21 +6078,7 @@
                 <w:rFonts w:cstheme="minorHAnsi"/>
                 <w:lang w:val="en-US"/>
               </w:rPr>
-              <w:t>B</w:t>
-            </w:r>
-            <w:r>
-              <w:rPr>
-                <w:rFonts w:cstheme="minorHAnsi"/>
-                <w:lang w:val="en-US"/>
-              </w:rPr>
-              <w:t>8</w:t>
-            </w:r>
-            <w:r>
-              <w:rPr>
-                <w:rFonts w:cstheme="minorHAnsi"/>
-                <w:lang w:val="en-US"/>
-              </w:rPr>
-              <w:t>)</w:t>
+              <w:t>B8)</w:t>
             </w:r>
           </w:p>
         </w:tc>
@@ -6845,23 +6098,7 @@
                 <w:rFonts w:cstheme="minorHAnsi"/>
                 <w:lang w:val="en-US"/>
               </w:rPr>
-              <w:t xml:space="preserve">Expected page </w:t>
-            </w:r>
-            <w:proofErr w:type="spellStart"/>
-            <w:r>
-              <w:rPr>
-                <w:rFonts w:cstheme="minorHAnsi"/>
-                <w:lang w:val="en-US"/>
-              </w:rPr>
-              <w:t>viewOrder_Recipient.xhtml</w:t>
-            </w:r>
-            <w:proofErr w:type="spellEnd"/>
-            <w:r>
-              <w:rPr>
-                <w:rFonts w:cstheme="minorHAnsi"/>
-                <w:lang w:val="en-US"/>
-              </w:rPr>
-              <w:t xml:space="preserve"> loads correctly.</w:t>
+              <w:t>Expected page viewOrder_Recipient.xhtml loads correctly.</w:t>
             </w:r>
           </w:p>
         </w:tc>
@@ -7899,16 +7136,8 @@
               <w:rPr>
                 <w:lang w:val="en-US"/>
               </w:rPr>
-              <w:t xml:space="preserve">Book”, weight=500, </w:t>
-            </w:r>
-            <w:proofErr w:type="spellStart"/>
-            <w:r>
-              <w:rPr>
-                <w:lang w:val="en-US"/>
-              </w:rPr>
-              <w:t>sellerID</w:t>
-            </w:r>
-            <w:proofErr w:type="spellEnd"/>
+              <w:t>Book”, weight=500, sellerID</w:t>
+            </w:r>
             <w:r>
               <w:rPr>
                 <w:lang w:val="en-US"/>
@@ -8090,43 +7319,7 @@
               <w:rPr>
                 <w:lang w:val="en-US"/>
               </w:rPr>
-              <w:t xml:space="preserve"> with </w:t>
-            </w:r>
-            <w:proofErr w:type="spellStart"/>
-            <w:r>
-              <w:rPr>
-                <w:lang w:val="en-US"/>
-              </w:rPr>
-              <w:t>recipientId</w:t>
-            </w:r>
-            <w:proofErr w:type="spellEnd"/>
-            <w:proofErr w:type="gramStart"/>
-            <w:r>
-              <w:rPr>
-                <w:lang w:val="en-US"/>
-              </w:rPr>
-              <w:t>=(</w:t>
-            </w:r>
-            <w:proofErr w:type="gramEnd"/>
-            <w:r>
-              <w:rPr>
-                <w:lang w:val="en-US"/>
-              </w:rPr>
-              <w:t xml:space="preserve">ID of “Jimmy”), </w:t>
-            </w:r>
-            <w:proofErr w:type="spellStart"/>
-            <w:r>
-              <w:rPr>
-                <w:lang w:val="en-US"/>
-              </w:rPr>
-              <w:t>sellerId</w:t>
-            </w:r>
-            <w:proofErr w:type="spellEnd"/>
-            <w:r>
-              <w:rPr>
-                <w:lang w:val="en-US"/>
-              </w:rPr>
-              <w:t>=(ID of “Sally”).</w:t>
+              <w:t xml:space="preserve"> with recipientId=(ID of “Jimmy”), sellerId=(ID of “Sally”).</w:t>
             </w:r>
           </w:p>
           <w:p>
@@ -8378,29 +7571,7 @@
               <w:rPr>
                 <w:lang w:val="en-US"/>
               </w:rPr>
-              <w:t xml:space="preserve">Book”, weight=500, </w:t>
-            </w:r>
-            <w:proofErr w:type="spellStart"/>
-            <w:r>
-              <w:rPr>
-                <w:lang w:val="en-US"/>
-              </w:rPr>
-              <w:t>sellerID</w:t>
-            </w:r>
-            <w:proofErr w:type="spellEnd"/>
-            <w:proofErr w:type="gramStart"/>
-            <w:r>
-              <w:rPr>
-                <w:lang w:val="en-US"/>
-              </w:rPr>
-              <w:t>=(</w:t>
-            </w:r>
-            <w:proofErr w:type="gramEnd"/>
-            <w:r>
-              <w:rPr>
-                <w:lang w:val="en-US"/>
-              </w:rPr>
-              <w:t>ID of Sally).</w:t>
+              <w:t>Book”, weight=500, sellerID=(ID of Sally).</w:t>
             </w:r>
           </w:p>
           <w:p>
@@ -8977,35 +8148,7 @@
                 <w:rFonts w:cstheme="minorHAnsi"/>
                 <w:lang w:val="en-US"/>
               </w:rPr>
-              <w:t xml:space="preserve">Seller views all </w:t>
-            </w:r>
-            <w:r>
-              <w:rPr>
-                <w:rFonts w:cstheme="minorHAnsi"/>
-                <w:lang w:val="en-US"/>
-              </w:rPr>
-              <w:t>orders</w:t>
-            </w:r>
-            <w:r>
-              <w:rPr>
-                <w:rFonts w:cstheme="minorHAnsi"/>
-                <w:lang w:val="en-US"/>
-              </w:rPr>
-              <w:t>. (S</w:t>
-            </w:r>
-            <w:r>
-              <w:rPr>
-                <w:rFonts w:cstheme="minorHAnsi"/>
-                <w:lang w:val="en-US"/>
-              </w:rPr>
-              <w:t>17</w:t>
-            </w:r>
-            <w:r>
-              <w:rPr>
-                <w:rFonts w:cstheme="minorHAnsi"/>
-                <w:lang w:val="en-US"/>
-              </w:rPr>
-              <w:t>)</w:t>
+              <w:t>Seller views all orders. (S17)</w:t>
             </w:r>
           </w:p>
         </w:tc>
@@ -9104,21 +8247,7 @@
                 <w:rFonts w:cstheme="minorHAnsi"/>
                 <w:lang w:val="en-US"/>
               </w:rPr>
-              <w:t xml:space="preserve">Seller views details of </w:t>
-            </w:r>
-            <w:r>
-              <w:rPr>
-                <w:rFonts w:cstheme="minorHAnsi"/>
-                <w:lang w:val="en-US"/>
-              </w:rPr>
-              <w:t>order</w:t>
-            </w:r>
-            <w:r>
-              <w:rPr>
-                <w:rFonts w:cstheme="minorHAnsi"/>
-                <w:lang w:val="en-US"/>
-              </w:rPr>
-              <w:t xml:space="preserve"> with ID=1</w:t>
+              <w:t>Seller views details of order with ID=1</w:t>
             </w:r>
             <w:r>
               <w:rPr>
@@ -9132,21 +8261,7 @@
                 <w:rFonts w:cstheme="minorHAnsi"/>
                 <w:lang w:val="en-US"/>
               </w:rPr>
-              <w:t xml:space="preserve"> (S</w:t>
-            </w:r>
-            <w:r>
-              <w:rPr>
-                <w:rFonts w:cstheme="minorHAnsi"/>
-                <w:lang w:val="en-US"/>
-              </w:rPr>
-              <w:t>16</w:t>
-            </w:r>
-            <w:r>
-              <w:rPr>
-                <w:rFonts w:cstheme="minorHAnsi"/>
-                <w:lang w:val="en-US"/>
-              </w:rPr>
-              <w:t>)</w:t>
+              <w:t xml:space="preserve"> (S16)</w:t>
             </w:r>
           </w:p>
         </w:tc>
@@ -9245,35 +8360,7 @@
                 <w:rFonts w:cstheme="minorHAnsi"/>
                 <w:lang w:val="en-US"/>
               </w:rPr>
-              <w:t xml:space="preserve">Seller views all </w:t>
-            </w:r>
-            <w:r>
-              <w:rPr>
-                <w:rFonts w:cstheme="minorHAnsi"/>
-                <w:lang w:val="en-US"/>
-              </w:rPr>
-              <w:t>parcels</w:t>
-            </w:r>
-            <w:r>
-              <w:rPr>
-                <w:rFonts w:cstheme="minorHAnsi"/>
-                <w:lang w:val="en-US"/>
-              </w:rPr>
-              <w:t>. (S</w:t>
-            </w:r>
-            <w:r>
-              <w:rPr>
-                <w:rFonts w:cstheme="minorHAnsi"/>
-                <w:lang w:val="en-US"/>
-              </w:rPr>
-              <w:t>18</w:t>
-            </w:r>
-            <w:r>
-              <w:rPr>
-                <w:rFonts w:cstheme="minorHAnsi"/>
-                <w:lang w:val="en-US"/>
-              </w:rPr>
-              <w:t>)</w:t>
+              <w:t>Seller views all parcels. (S18)</w:t>
             </w:r>
           </w:p>
         </w:tc>
@@ -9372,21 +8459,7 @@
                 <w:rFonts w:cstheme="minorHAnsi"/>
                 <w:lang w:val="en-US"/>
               </w:rPr>
-              <w:t xml:space="preserve">Seller views details of </w:t>
-            </w:r>
-            <w:r>
-              <w:rPr>
-                <w:rFonts w:cstheme="minorHAnsi"/>
-                <w:lang w:val="en-US"/>
-              </w:rPr>
-              <w:t xml:space="preserve">parcel </w:t>
-            </w:r>
-            <w:r>
-              <w:rPr>
-                <w:rFonts w:cstheme="minorHAnsi"/>
-                <w:lang w:val="en-US"/>
-              </w:rPr>
-              <w:t>with ID=1</w:t>
+              <w:t>Seller views details of parcel with ID=1</w:t>
             </w:r>
             <w:r>
               <w:rPr>
@@ -9400,21 +8473,7 @@
                 <w:rFonts w:cstheme="minorHAnsi"/>
                 <w:lang w:val="en-US"/>
               </w:rPr>
-              <w:t xml:space="preserve"> (S</w:t>
-            </w:r>
-            <w:r>
-              <w:rPr>
-                <w:rFonts w:cstheme="minorHAnsi"/>
-                <w:lang w:val="en-US"/>
-              </w:rPr>
-              <w:t>19</w:t>
-            </w:r>
-            <w:r>
-              <w:rPr>
-                <w:rFonts w:cstheme="minorHAnsi"/>
-                <w:lang w:val="en-US"/>
-              </w:rPr>
-              <w:t>)</w:t>
+              <w:t xml:space="preserve"> (S19)</w:t>
             </w:r>
           </w:p>
         </w:tc>
@@ -9605,14 +8664,27 @@
       <w:r>
         <w:t xml:space="preserve">Figure </w:t>
       </w:r>
-      <w:fldSimple w:instr=" SEQ Figure \* ARABIC ">
-        <w:r>
-          <w:rPr>
-            <w:noProof/>
-          </w:rPr>
-          <w:t>1</w:t>
-        </w:r>
-      </w:fldSimple>
+      <w:r>
+        <w:fldChar w:fldCharType="begin"/>
+      </w:r>
+      <w:r>
+        <w:instrText xml:space="preserve"> SEQ Figure \* ARABIC </w:instrText>
+      </w:r>
+      <w:r>
+        <w:fldChar w:fldCharType="separate"/>
+      </w:r>
+      <w:r>
+        <w:rPr>
+          <w:noProof/>
+        </w:rPr>
+        <w:t>1</w:t>
+      </w:r>
+      <w:r>
+        <w:rPr>
+          <w:noProof/>
+        </w:rPr>
+        <w:fldChar w:fldCharType="end"/>
+      </w:r>
       <w:r>
         <w:t xml:space="preserve"> Adding negative</w:t>
       </w:r>

</xml_diff>

<commit_message>
Much more testing progress: approx 87 perc coverage.
</commit_message>
<xml_diff>
--- a/docs/ParcelTracker TestPlan.docx
+++ b/docs/ParcelTracker TestPlan.docx
@@ -3386,7 +3386,7 @@
         <w:gridCol w:w="691"/>
         <w:gridCol w:w="3553"/>
         <w:gridCol w:w="2670"/>
-        <w:gridCol w:w="3030"/>
+        <w:gridCol w:w="3240"/>
       </w:tblGrid>
       <w:tr>
         <w:tc>
@@ -8636,13 +8636,7 @@
             </w:r>
             <w:proofErr w:type="spellStart"/>
             <w:r>
-              <w:t>Reci</w:t>
-            </w:r>
-            <w:r>
-              <w:t>p</w:t>
-            </w:r>
-            <w:r>
-              <w:t>ientBean</w:t>
+              <w:t>RecipientBean</w:t>
             </w:r>
             <w:proofErr w:type="spellEnd"/>
             <w:r>
@@ -10222,11 +10216,132 @@
                 <w:lang w:val="en-US"/>
               </w:rPr>
             </w:pPr>
+            <w:proofErr w:type="spellStart"/>
             <w:r>
               <w:rPr>
                 <w:lang w:val="en-US"/>
               </w:rPr>
               <w:t>Driver</w:t>
+            </w:r>
+            <w:r>
+              <w:rPr>
+                <w:lang w:val="en-US"/>
+              </w:rPr>
+              <w:t>BeanTest</w:t>
+            </w:r>
+            <w:proofErr w:type="spellEnd"/>
+          </w:p>
+          <w:p>
+            <w:pPr>
+              <w:rPr>
+                <w:lang w:val="en-US"/>
+              </w:rPr>
+            </w:pPr>
+            <w:proofErr w:type="gramStart"/>
+            <w:r>
+              <w:rPr>
+                <w:lang w:val="en-US"/>
+              </w:rPr>
+              <w:t>.</w:t>
+            </w:r>
+            <w:proofErr w:type="spellStart"/>
+            <w:r>
+              <w:rPr>
+                <w:lang w:val="en-US"/>
+              </w:rPr>
+              <w:t>testAddAndRemoveTransaction</w:t>
+            </w:r>
+            <w:proofErr w:type="spellEnd"/>
+            <w:proofErr w:type="gramEnd"/>
+            <w:r>
+              <w:rPr>
+                <w:lang w:val="en-US"/>
+              </w:rPr>
+              <w:t>()</w:t>
+            </w:r>
+          </w:p>
+          <w:p>
+            <w:pPr>
+              <w:rPr>
+                <w:lang w:val="en-US"/>
+              </w:rPr>
+            </w:pPr>
+          </w:p>
+          <w:p>
+            <w:pPr>
+              <w:rPr>
+                <w:lang w:val="en-US"/>
+              </w:rPr>
+            </w:pPr>
+            <w:r>
+              <w:rPr>
+                <w:highlight w:val="green"/>
+                <w:lang w:val="en-US"/>
+              </w:rPr>
+              <w:t>PASS</w:t>
+            </w:r>
+          </w:p>
+          <w:p>
+            <w:pPr>
+              <w:rPr>
+                <w:lang w:val="en-US"/>
+              </w:rPr>
+            </w:pPr>
+          </w:p>
+          <w:p>
+            <w:pPr>
+              <w:rPr>
+                <w:lang w:val="en-US"/>
+              </w:rPr>
+            </w:pPr>
+            <w:r>
+              <w:rPr>
+                <w:lang w:val="en-US"/>
+              </w:rPr>
+              <w:fldChar w:fldCharType="begin"/>
+            </w:r>
+            <w:r>
+              <w:rPr>
+                <w:lang w:val="en-US"/>
+              </w:rPr>
+              <w:instrText xml:space="preserve"> REF _Ref59989034 \h </w:instrText>
+            </w:r>
+            <w:r>
+              <w:rPr>
+                <w:lang w:val="en-US"/>
+              </w:rPr>
+            </w:r>
+            <w:r>
+              <w:rPr>
+                <w:lang w:val="en-US"/>
+              </w:rPr>
+              <w:fldChar w:fldCharType="separate"/>
+            </w:r>
+            <w:r>
+              <w:t xml:space="preserve">Figure </w:t>
+            </w:r>
+            <w:r>
+              <w:rPr>
+                <w:noProof/>
+              </w:rPr>
+              <w:t>6</w:t>
+            </w:r>
+            <w:r>
+              <w:t xml:space="preserve"> </w:t>
+            </w:r>
+            <w:proofErr w:type="spellStart"/>
+            <w:r>
+              <w:t>DriverBean</w:t>
+            </w:r>
+            <w:proofErr w:type="spellEnd"/>
+            <w:r>
+              <w:t xml:space="preserve"> test results</w:t>
+            </w:r>
+            <w:r>
+              <w:rPr>
+                <w:lang w:val="en-US"/>
+              </w:rPr>
+              <w:fldChar w:fldCharType="end"/>
             </w:r>
           </w:p>
         </w:tc>
@@ -12259,13 +12374,7 @@
             </w:r>
             <w:proofErr w:type="spellStart"/>
             <w:r>
-              <w:t>Seller</w:t>
-            </w:r>
-            <w:r>
-              <w:t>B</w:t>
-            </w:r>
-            <w:r>
-              <w:t>ean</w:t>
+              <w:t>SellerBean</w:t>
             </w:r>
             <w:proofErr w:type="spellEnd"/>
             <w:r>
@@ -12860,14 +12969,27 @@
       <w:r>
         <w:t xml:space="preserve">Figure </w:t>
       </w:r>
-      <w:fldSimple w:instr=" SEQ Figure \* ARABIC ">
-        <w:r>
-          <w:rPr>
-            <w:noProof/>
-          </w:rPr>
-          <w:t>1</w:t>
-        </w:r>
-      </w:fldSimple>
+      <w:r>
+        <w:fldChar w:fldCharType="begin"/>
+      </w:r>
+      <w:r>
+        <w:instrText xml:space="preserve"> SEQ Figure \* ARABIC </w:instrText>
+      </w:r>
+      <w:r>
+        <w:fldChar w:fldCharType="separate"/>
+      </w:r>
+      <w:r>
+        <w:rPr>
+          <w:noProof/>
+        </w:rPr>
+        <w:t>1</w:t>
+      </w:r>
+      <w:r>
+        <w:rPr>
+          <w:noProof/>
+        </w:rPr>
+        <w:fldChar w:fldCharType="end"/>
+      </w:r>
       <w:r>
         <w:t xml:space="preserve"> Adding negative</w:t>
       </w:r>
@@ -12935,14 +13057,27 @@
       <w:r>
         <w:t xml:space="preserve">Figure </w:t>
       </w:r>
-      <w:fldSimple w:instr=" SEQ Figure \* ARABIC ">
-        <w:r>
-          <w:rPr>
-            <w:noProof/>
-          </w:rPr>
-          <w:t>2</w:t>
-        </w:r>
-      </w:fldSimple>
+      <w:r>
+        <w:fldChar w:fldCharType="begin"/>
+      </w:r>
+      <w:r>
+        <w:instrText xml:space="preserve"> SEQ Figure \* ARABIC </w:instrText>
+      </w:r>
+      <w:r>
+        <w:fldChar w:fldCharType="separate"/>
+      </w:r>
+      <w:r>
+        <w:rPr>
+          <w:noProof/>
+        </w:rPr>
+        <w:t>2</w:t>
+      </w:r>
+      <w:r>
+        <w:rPr>
+          <w:noProof/>
+        </w:rPr>
+        <w:fldChar w:fldCharType="end"/>
+      </w:r>
       <w:r>
         <w:t xml:space="preserve"> </w:t>
       </w:r>
@@ -13012,14 +13147,27 @@
       <w:r>
         <w:t xml:space="preserve">Figure </w:t>
       </w:r>
-      <w:fldSimple w:instr=" SEQ Figure \* ARABIC ">
-        <w:r>
-          <w:rPr>
-            <w:noProof/>
-          </w:rPr>
-          <w:t>3</w:t>
-        </w:r>
-      </w:fldSimple>
+      <w:r>
+        <w:fldChar w:fldCharType="begin"/>
+      </w:r>
+      <w:r>
+        <w:instrText xml:space="preserve"> SEQ Figure \* ARABIC </w:instrText>
+      </w:r>
+      <w:r>
+        <w:fldChar w:fldCharType="separate"/>
+      </w:r>
+      <w:r>
+        <w:rPr>
+          <w:noProof/>
+        </w:rPr>
+        <w:t>3</w:t>
+      </w:r>
+      <w:r>
+        <w:rPr>
+          <w:noProof/>
+        </w:rPr>
+        <w:fldChar w:fldCharType="end"/>
+      </w:r>
       <w:r>
         <w:t xml:space="preserve"> </w:t>
       </w:r>
@@ -13094,14 +13242,27 @@
       <w:r>
         <w:t xml:space="preserve">Figure </w:t>
       </w:r>
-      <w:fldSimple w:instr=" SEQ Figure \* ARABIC ">
-        <w:r>
-          <w:rPr>
-            <w:noProof/>
-          </w:rPr>
-          <w:t>4</w:t>
-        </w:r>
-      </w:fldSimple>
+      <w:r>
+        <w:fldChar w:fldCharType="begin"/>
+      </w:r>
+      <w:r>
+        <w:instrText xml:space="preserve"> SEQ Figure \* ARABIC </w:instrText>
+      </w:r>
+      <w:r>
+        <w:fldChar w:fldCharType="separate"/>
+      </w:r>
+      <w:r>
+        <w:rPr>
+          <w:noProof/>
+        </w:rPr>
+        <w:t>4</w:t>
+      </w:r>
+      <w:r>
+        <w:rPr>
+          <w:noProof/>
+        </w:rPr>
+        <w:fldChar w:fldCharType="end"/>
+      </w:r>
       <w:r>
         <w:t xml:space="preserve"> </w:t>
       </w:r>
@@ -13172,12 +13333,102 @@
       <w:r>
         <w:t xml:space="preserve">Figure </w:t>
       </w:r>
+      <w:r>
+        <w:fldChar w:fldCharType="begin"/>
+      </w:r>
+      <w:r>
+        <w:instrText xml:space="preserve"> SEQ Figure \* ARABIC </w:instrText>
+      </w:r>
+      <w:r>
+        <w:fldChar w:fldCharType="separate"/>
+      </w:r>
+      <w:r>
+        <w:rPr>
+          <w:noProof/>
+        </w:rPr>
+        <w:t>5</w:t>
+      </w:r>
+      <w:r>
+        <w:rPr>
+          <w:noProof/>
+        </w:rPr>
+        <w:fldChar w:fldCharType="end"/>
+      </w:r>
+      <w:r>
+        <w:t xml:space="preserve"> </w:t>
+      </w:r>
+      <w:proofErr w:type="spellStart"/>
+      <w:r>
+        <w:t>RecipientBean</w:t>
+      </w:r>
+      <w:proofErr w:type="spellEnd"/>
+      <w:r>
+        <w:t xml:space="preserve"> test results</w:t>
+      </w:r>
+      <w:bookmarkEnd w:id="3"/>
+    </w:p>
+    <w:p>
+      <w:pPr>
+        <w:keepNext/>
+      </w:pPr>
+      <w:r>
+        <w:rPr>
+          <w:noProof/>
+        </w:rPr>
+        <w:drawing>
+          <wp:inline distT="0" distB="0" distL="0" distR="0" wp14:anchorId="53CC91DC" wp14:editId="70178B07">
+            <wp:extent cx="6661150" cy="3286125"/>
+            <wp:effectExtent l="0" t="0" r="6350" b="9525"/>
+            <wp:docPr id="6" name="Picture 6"/>
+            <wp:cNvGraphicFramePr>
+              <a:graphicFrameLocks xmlns:a="http://schemas.openxmlformats.org/drawingml/2006/main" noChangeAspect="1"/>
+            </wp:cNvGraphicFramePr>
+            <a:graphic xmlns:a="http://schemas.openxmlformats.org/drawingml/2006/main">
+              <a:graphicData uri="http://schemas.openxmlformats.org/drawingml/2006/picture">
+                <pic:pic xmlns:pic="http://schemas.openxmlformats.org/drawingml/2006/picture">
+                  <pic:nvPicPr>
+                    <pic:cNvPr id="1" name=""/>
+                    <pic:cNvPicPr/>
+                  </pic:nvPicPr>
+                  <pic:blipFill>
+                    <a:blip r:embed="rId11"/>
+                    <a:stretch>
+                      <a:fillRect/>
+                    </a:stretch>
+                  </pic:blipFill>
+                  <pic:spPr>
+                    <a:xfrm>
+                      <a:off x="0" y="0"/>
+                      <a:ext cx="6661150" cy="3286125"/>
+                    </a:xfrm>
+                    <a:prstGeom prst="rect">
+                      <a:avLst/>
+                    </a:prstGeom>
+                  </pic:spPr>
+                </pic:pic>
+              </a:graphicData>
+            </a:graphic>
+          </wp:inline>
+        </w:drawing>
+      </w:r>
+    </w:p>
+    <w:p>
+      <w:pPr>
+        <w:pStyle w:val="Caption"/>
+        <w:rPr>
+          <w:lang w:val="en-US"/>
+        </w:rPr>
+      </w:pPr>
+      <w:bookmarkStart w:id="4" w:name="_Ref59989034"/>
+      <w:r>
+        <w:t xml:space="preserve">Figure </w:t>
+      </w:r>
       <w:fldSimple w:instr=" SEQ Figure \* ARABIC ">
         <w:r>
           <w:rPr>
             <w:noProof/>
           </w:rPr>
-          <w:t>5</w:t>
+          <w:t>6</w:t>
         </w:r>
       </w:fldSimple>
       <w:r>
@@ -13185,20 +13436,13 @@
       </w:r>
       <w:proofErr w:type="spellStart"/>
       <w:r>
-        <w:t>RecipientBean</w:t>
+        <w:t>DriverBean</w:t>
       </w:r>
       <w:proofErr w:type="spellEnd"/>
       <w:r>
         <w:t xml:space="preserve"> test results</w:t>
       </w:r>
-      <w:bookmarkEnd w:id="3"/>
-    </w:p>
-    <w:p>
-      <w:pPr>
-        <w:rPr>
-          <w:lang w:val="en-US"/>
-        </w:rPr>
-      </w:pPr>
+      <w:bookmarkEnd w:id="4"/>
     </w:p>
     <w:p>
       <w:pPr>

</xml_diff>